<commit_message>
updated Glyphicons in Screen designs
</commit_message>
<xml_diff>
--- a/Documentation/Meetings/20Feb.docx
+++ b/Documentation/Meetings/20Feb.docx
@@ -38,16 +38,10 @@
         <w:rPr>
           <w:lang w:val="en-US"/>
         </w:rPr>
-        <w:t>Add tr</w:t>
+        <w:t>Add trainer ID //delete</w:t>
       </w:r>
       <w:bookmarkStart w:id="0" w:name="_GoBack"/>
       <w:bookmarkEnd w:id="0"/>
-      <w:r>
-        <w:rPr>
-          <w:lang w:val="en-US"/>
-        </w:rPr>
-        <w:t>ainer ID //delete</w:t>
-      </w:r>
     </w:p>
     <w:p>
       <w:pPr>
@@ -132,6 +126,19 @@
           <w:lang w:val="en-US"/>
         </w:rPr>
       </w:pPr>
+      <w:r>
+        <w:rPr>
+          <w:lang w:val="en-US"/>
+        </w:rPr>
+        <w:t>Search employee</w:t>
+      </w:r>
+    </w:p>
+    <w:p>
+      <w:pPr>
+        <w:rPr>
+          <w:lang w:val="en-US"/>
+        </w:rPr>
+      </w:pPr>
     </w:p>
     <w:p>
       <w:pPr>
@@ -145,6 +152,13 @@
         </w:rPr>
         <w:t>Adding add results.</w:t>
       </w:r>
+    </w:p>
+    <w:p>
+      <w:pPr>
+        <w:rPr>
+          <w:lang w:val="en-US"/>
+        </w:rPr>
+      </w:pPr>
     </w:p>
     <w:p>
       <w:pPr>

</xml_diff>